<commit_message>
actualizada documentacion con api de inst
</commit_message>
<xml_diff>
--- a/documentacion proyecto final.docx
+++ b/documentacion proyecto final.docx
@@ -1084,14 +1084,12 @@
         <w:ind w:left="0" w:hanging="2"/>
         <w:rPr>
           <w:rFonts w:ascii="Arial" w:eastAsia="Times New Roman" w:hAnsi="Arial" w:cs="Arial"/>
-          <w:u w:val="single"/>
-        </w:rPr>
-      </w:pPr>
-      <w:r>
-        <w:rPr>
-          <w:rFonts w:ascii="Arial" w:eastAsia="Arial" w:hAnsi="Arial" w:cs="Arial"/>
-          <w:color w:val="000000"/>
-          <w:u w:val="single"/>
+        </w:rPr>
+      </w:pPr>
+      <w:r>
+        <w:rPr>
+          <w:rFonts w:ascii="Arial" w:eastAsia="Arial" w:hAnsi="Arial" w:cs="Arial"/>
+          <w:color w:val="000000"/>
         </w:rPr>
         <w:t>Sitio Web que consta de:</w:t>
       </w:r>
@@ -1454,16 +1452,7 @@
           <w:rFonts w:ascii="Arial" w:eastAsia="Arial" w:hAnsi="Arial" w:cs="Arial"/>
           <w:color w:val="000000"/>
         </w:rPr>
-        <w:t xml:space="preserve"> email d</w:t>
-      </w:r>
-      <w:bookmarkStart w:id="0" w:name="_GoBack"/>
-      <w:bookmarkEnd w:id="0"/>
-      <w:r>
-        <w:rPr>
-          <w:rFonts w:ascii="Arial" w:eastAsia="Arial" w:hAnsi="Arial" w:cs="Arial"/>
-          <w:color w:val="000000"/>
-        </w:rPr>
-        <w:t>e contacto y una funcionalidad de registro al Sitio Web.</w:t>
+        <w:t xml:space="preserve"> email de contacto y una funcionalidad de registro al Sitio Web.</w:t>
       </w:r>
     </w:p>
     <w:p>
@@ -1564,12 +1553,8 @@
     <w:p>
       <w:pPr>
         <w:pStyle w:val="Prrafodelista"/>
-        <w:numPr>
-          <w:ilvl w:val="0"/>
-          <w:numId w:val="12"/>
-        </w:numPr>
-        <w:spacing w:after="0" w:line="240" w:lineRule="auto"/>
-        <w:ind w:leftChars="0" w:firstLineChars="0"/>
+        <w:spacing w:after="0" w:line="240" w:lineRule="auto"/>
+        <w:ind w:leftChars="0" w:firstLineChars="0" w:firstLine="0"/>
         <w:rPr>
           <w:rFonts w:ascii="Arial" w:eastAsia="ArialMT" w:hAnsi="Arial" w:cs="Arial"/>
         </w:rPr>
@@ -1616,12 +1601,8 @@
     <w:p>
       <w:pPr>
         <w:pStyle w:val="Prrafodelista"/>
-        <w:numPr>
-          <w:ilvl w:val="0"/>
-          <w:numId w:val="12"/>
-        </w:numPr>
-        <w:spacing w:after="0" w:line="240" w:lineRule="auto"/>
-        <w:ind w:leftChars="0" w:firstLineChars="0"/>
+        <w:spacing w:after="0" w:line="240" w:lineRule="auto"/>
+        <w:ind w:leftChars="0" w:firstLineChars="0" w:firstLine="0"/>
         <w:rPr>
           <w:rFonts w:ascii="Arial" w:eastAsia="ArialMT" w:hAnsi="Arial" w:cs="Arial"/>
         </w:rPr>
@@ -1895,32 +1876,37 @@
         <w:jc w:val="both"/>
         <w:rPr>
           <w:rFonts w:ascii="Arial" w:eastAsia="Arial" w:hAnsi="Arial" w:cs="Arial"/>
-          <w:color w:val="000000"/>
-        </w:rPr>
-      </w:pPr>
-      <w:r>
-        <w:rPr>
-          <w:rFonts w:ascii="Arial" w:eastAsia="Arial" w:hAnsi="Arial" w:cs="Arial"/>
-          <w:color w:val="000000"/>
-        </w:rPr>
-        <w:t xml:space="preserve">Fuentes realizadas con Google </w:t>
+        </w:rPr>
+      </w:pPr>
+      <w:r>
+        <w:rPr>
+          <w:rFonts w:ascii="Arial" w:eastAsia="Arial" w:hAnsi="Arial" w:cs="Arial"/>
+        </w:rPr>
+        <w:t xml:space="preserve">API de </w:t>
       </w:r>
       <w:proofErr w:type="spellStart"/>
       <w:r>
         <w:rPr>
           <w:rFonts w:ascii="Arial" w:eastAsia="Arial" w:hAnsi="Arial" w:cs="Arial"/>
-          <w:color w:val="000000"/>
-        </w:rPr>
-        <w:t>Fonts</w:t>
+        </w:rPr>
+        <w:t>rendomuser</w:t>
       </w:r>
       <w:proofErr w:type="spellEnd"/>
       <w:r>
         <w:rPr>
           <w:rFonts w:ascii="Arial" w:eastAsia="Arial" w:hAnsi="Arial" w:cs="Arial"/>
-          <w:color w:val="000000"/>
-        </w:rPr>
-        <w:t>.</w:t>
-      </w:r>
+        </w:rPr>
+        <w:t xml:space="preserve">  </w:t>
+      </w:r>
+      <w:hyperlink r:id="rId8" w:history="1">
+        <w:r>
+          <w:rPr>
+            <w:rStyle w:val="Hipervnculo"/>
+            <w:rFonts w:ascii="Arial" w:eastAsia="Arial" w:hAnsi="Arial" w:cs="Arial"/>
+          </w:rPr>
+          <w:t>https://randomuser.me/</w:t>
+        </w:r>
+      </w:hyperlink>
     </w:p>
     <w:p>
       <w:pPr>
@@ -1934,6 +1920,45 @@
         <w:jc w:val="both"/>
         <w:rPr>
           <w:rFonts w:ascii="Arial" w:eastAsia="Arial" w:hAnsi="Arial" w:cs="Arial"/>
+          <w:color w:val="000000"/>
+        </w:rPr>
+      </w:pPr>
+      <w:r>
+        <w:rPr>
+          <w:rFonts w:ascii="Arial" w:eastAsia="Arial" w:hAnsi="Arial" w:cs="Arial"/>
+          <w:color w:val="000000"/>
+        </w:rPr>
+        <w:t xml:space="preserve">Fuentes realizadas con Google </w:t>
+      </w:r>
+      <w:proofErr w:type="spellStart"/>
+      <w:r>
+        <w:rPr>
+          <w:rFonts w:ascii="Arial" w:eastAsia="Arial" w:hAnsi="Arial" w:cs="Arial"/>
+          <w:color w:val="000000"/>
+        </w:rPr>
+        <w:t>Fonts</w:t>
+      </w:r>
+      <w:proofErr w:type="spellEnd"/>
+      <w:r>
+        <w:rPr>
+          <w:rFonts w:ascii="Arial" w:eastAsia="Arial" w:hAnsi="Arial" w:cs="Arial"/>
+          <w:color w:val="000000"/>
+        </w:rPr>
+        <w:t>.</w:t>
+      </w:r>
+    </w:p>
+    <w:p>
+      <w:pPr>
+        <w:pStyle w:val="Prrafodelista"/>
+        <w:numPr>
+          <w:ilvl w:val="0"/>
+          <w:numId w:val="14"/>
+        </w:numPr>
+        <w:spacing w:after="0" w:line="240" w:lineRule="auto"/>
+        <w:ind w:leftChars="0" w:firstLineChars="0"/>
+        <w:jc w:val="both"/>
+        <w:rPr>
+          <w:rFonts w:ascii="Arial" w:eastAsia="Arial" w:hAnsi="Arial" w:cs="Arial"/>
         </w:rPr>
       </w:pPr>
       <w:r>
@@ -1959,7 +1984,7 @@
         </w:rPr>
         <w:t xml:space="preserve">. </w:t>
       </w:r>
-      <w:hyperlink r:id="rId8">
+      <w:hyperlink r:id="rId9">
         <w:r>
           <w:rPr>
             <w:rFonts w:ascii="Arial" w:eastAsia="Arial" w:hAnsi="Arial" w:cs="Arial"/>
@@ -2072,6 +2097,26 @@
           <w:rFonts w:ascii="Arial" w:eastAsia="Times New Roman" w:hAnsi="Arial" w:cs="Arial"/>
         </w:rPr>
       </w:pPr>
+    </w:p>
+    <w:p>
+      <w:pPr>
+        <w:suppressAutoHyphens w:val="0"/>
+        <w:ind w:leftChars="0" w:left="0" w:firstLineChars="0" w:firstLine="0"/>
+        <w:textDirection w:val="lrTb"/>
+        <w:textAlignment w:val="auto"/>
+        <w:outlineLvl w:val="9"/>
+        <w:rPr>
+          <w:rFonts w:ascii="Arial" w:eastAsia="ArialMT" w:hAnsi="Arial" w:cs="Arial"/>
+          <w:color w:val="000000"/>
+        </w:rPr>
+      </w:pPr>
+      <w:r>
+        <w:rPr>
+          <w:rFonts w:ascii="Arial" w:eastAsia="ArialMT" w:hAnsi="Arial" w:cs="Arial"/>
+          <w:color w:val="000000"/>
+        </w:rPr>
+        <w:br w:type="page"/>
+      </w:r>
     </w:p>
     <w:p>
       <w:pPr>
@@ -2174,7 +2219,6 @@
           <w:rFonts w:ascii="Arial" w:eastAsia="Arial" w:hAnsi="Arial" w:cs="Arial"/>
           <w:color w:val="000000"/>
         </w:rPr>
-        <w:lastRenderedPageBreak/>
         <w:t xml:space="preserve">Las tarjetas de noticias del </w:t>
       </w:r>
       <w:proofErr w:type="spellStart"/>
@@ -2315,6 +2359,8 @@
         </w:rPr>
         <w:t>Desarrollar una plataforma para sacar turnos.</w:t>
       </w:r>
+      <w:bookmarkStart w:id="0" w:name="_GoBack"/>
+      <w:bookmarkEnd w:id="0"/>
     </w:p>
     <w:p>
       <w:pPr>

</xml_diff>

<commit_message>
convertido a pdf docum
</commit_message>
<xml_diff>
--- a/documentacion proyecto final.docx
+++ b/documentacion proyecto final.docx
@@ -217,79 +217,7 @@
         <w:rPr>
           <w:rFonts w:ascii="Arial" w:eastAsia="ArialMT" w:hAnsi="Arial" w:cs="Arial"/>
         </w:rPr>
-        <w:t xml:space="preserve"> Creación de un sitio web </w:t>
-      </w:r>
-      <w:r>
-        <w:rPr>
-          <w:rFonts w:ascii="Arial" w:eastAsia="ArialMT" w:hAnsi="Arial" w:cs="Arial"/>
-        </w:rPr>
-        <w:t>informativo</w:t>
-      </w:r>
-      <w:r>
-        <w:rPr>
-          <w:rFonts w:ascii="Arial" w:eastAsia="ArialMT" w:hAnsi="Arial" w:cs="Arial"/>
-        </w:rPr>
-        <w:t xml:space="preserve"> para el hospital, dirigido a todo público y cuyo primer objetivo es ofrecer la información necesari</w:t>
-      </w:r>
-      <w:r>
-        <w:rPr>
-          <w:rFonts w:ascii="Arial" w:eastAsia="ArialMT" w:hAnsi="Arial" w:cs="Arial"/>
-        </w:rPr>
-        <w:t>a y con ello mejorar</w:t>
-      </w:r>
-      <w:r>
-        <w:rPr>
-          <w:rFonts w:ascii="Arial" w:eastAsia="ArialMT" w:hAnsi="Arial" w:cs="Arial"/>
-        </w:rPr>
-        <w:t xml:space="preserve"> la atención de los pacientes, el portal cuenta con </w:t>
-      </w:r>
-      <w:r>
-        <w:rPr>
-          <w:rFonts w:ascii="Arial" w:eastAsia="ArialMT" w:hAnsi="Arial" w:cs="Arial"/>
-        </w:rPr>
-        <w:t>noticias, información institucional, ubicación y medios de contacto a través de telé</w:t>
-      </w:r>
-      <w:r>
-        <w:rPr>
-          <w:rFonts w:ascii="Arial" w:eastAsia="ArialMT" w:hAnsi="Arial" w:cs="Arial"/>
-        </w:rPr>
-        <w:t>fono, email y formulario de contacto</w:t>
-      </w:r>
-      <w:r>
-        <w:rPr>
-          <w:rFonts w:ascii="Arial" w:eastAsia="ArialMT" w:hAnsi="Arial" w:cs="Arial"/>
-        </w:rPr>
-        <w:t xml:space="preserve">, información del hospital, como su historia y creación, cartilla de médicos, y los horarios de atención en cada especialidad. </w:t>
-      </w:r>
-      <w:r>
-        <w:rPr>
-          <w:rFonts w:ascii="Arial" w:eastAsia="ArialMT" w:hAnsi="Arial" w:cs="Arial"/>
-        </w:rPr>
-        <w:t>Está</w:t>
-      </w:r>
-      <w:r>
-        <w:rPr>
-          <w:rFonts w:ascii="Arial" w:eastAsia="ArialMT" w:hAnsi="Arial" w:cs="Arial"/>
-        </w:rPr>
-        <w:t xml:space="preserve"> pensado para mejorar el intercambio entre el hospital y los pacientes de una manera </w:t>
-      </w:r>
-      <w:r>
-        <w:rPr>
-          <w:rFonts w:ascii="Arial" w:eastAsia="ArialMT" w:hAnsi="Arial" w:cs="Arial"/>
-        </w:rPr>
-        <w:t>más</w:t>
-      </w:r>
-      <w:r>
-        <w:rPr>
-          <w:rFonts w:ascii="Arial" w:eastAsia="ArialMT" w:hAnsi="Arial" w:cs="Arial"/>
-        </w:rPr>
-        <w:t xml:space="preserve"> </w:t>
-      </w:r>
-      <w:r>
-        <w:rPr>
-          <w:rFonts w:ascii="Arial" w:eastAsia="ArialMT" w:hAnsi="Arial" w:cs="Arial"/>
-        </w:rPr>
-        <w:t xml:space="preserve">fluida y dinámica. </w:t>
+        <w:t xml:space="preserve"> Creación de un sitio web informativo para el hospital, dirigido a todo público y cuyo primer objetivo es ofrecer la información necesaria y con ello mejorar la atención de los pacientes, el portal cuenta con noticias, información institucional, ubicación y medios de contacto a través de teléfono, email y formulario de contacto, información del hospital, como su historia y creación, cartilla de médicos, y los horarios de atención en cada especialidad. Está pensado para mejorar el intercambio entre el hospital y los pacientes de una manera más fluida y dinámica. </w:t>
       </w:r>
     </w:p>
     <w:p>
@@ -1130,14 +1058,7 @@
           <w:rFonts w:ascii="Arial" w:eastAsia="Arial" w:hAnsi="Arial" w:cs="Arial"/>
           <w:color w:val="000000"/>
         </w:rPr>
-        <w:t xml:space="preserve"> con Logo, Título y navegación a cada una de las secciones del Sitio Web; así como una imagen representativa del Hospital, se utilizó el logo, una foto de la entrada del hospital, e imágenes varias sobre los doctores y servicios,  con un efectos d</w:t>
-      </w:r>
-      <w:r>
-        <w:rPr>
-          <w:rFonts w:ascii="Arial" w:eastAsia="Arial" w:hAnsi="Arial" w:cs="Arial"/>
-          <w:color w:val="000000"/>
-        </w:rPr>
-        <w:t>e transparencia y otros,   ubicada debajo de la navegación y el resto de elementos. </w:t>
+        <w:t xml:space="preserve"> con Logo, Título y navegación a cada una de las secciones del Sitio Web; así como una imagen representativa del Hospital, se utilizó el logo, una foto de la entrada del hospital, e imágenes varias sobre los doctores y servicios,  con un efectos de transparencia y otros,   ubicada debajo de la navegación y el resto de elementos. </w:t>
       </w:r>
     </w:p>
     <w:p>
@@ -1183,14 +1104,7 @@
           <w:rFonts w:ascii="Arial" w:eastAsia="Arial" w:hAnsi="Arial" w:cs="Arial"/>
           <w:color w:val="000000"/>
         </w:rPr>
-        <w:t>La navegación consta de los enlaces a Inicio, Institucional, Noticias,</w:t>
-      </w:r>
-      <w:r>
-        <w:rPr>
-          <w:rFonts w:ascii="Arial" w:eastAsia="Arial" w:hAnsi="Arial" w:cs="Arial"/>
-          <w:color w:val="000000"/>
-        </w:rPr>
-        <w:t xml:space="preserve"> Servicios, Contacto e Intranet. </w:t>
+        <w:t>La navegación consta de los enlaces a Inicio, Institucional, Noticias, Servicios, Contacto e Intranet. </w:t>
       </w:r>
     </w:p>
     <w:p>
@@ -1253,9 +1167,16 @@
           <w:rFonts w:ascii="Arial" w:eastAsia="Arial" w:hAnsi="Arial" w:cs="Arial"/>
           <w:color w:val="000000"/>
         </w:rPr>
-        <w:t>Pythonanywhere.</w:t>
+        <w:t>Pythonanywhere</w:t>
       </w:r>
       <w:proofErr w:type="spellEnd"/>
+      <w:r>
+        <w:rPr>
+          <w:rFonts w:ascii="Arial" w:eastAsia="Arial" w:hAnsi="Arial" w:cs="Arial"/>
+          <w:color w:val="000000"/>
+        </w:rPr>
+        <w:t>.</w:t>
+      </w:r>
     </w:p>
     <w:p>
       <w:pPr>
@@ -1277,14 +1198,7 @@
           <w:rFonts w:ascii="Arial" w:eastAsia="Arial" w:hAnsi="Arial" w:cs="Arial"/>
           <w:color w:val="000000"/>
         </w:rPr>
-        <w:t>En la página principal la información que se utiliza es un extracto de la sección Institucional: Valores, Misión y objetivo. Tamb</w:t>
-      </w:r>
-      <w:r>
-        <w:rPr>
-          <w:rFonts w:ascii="Arial" w:eastAsia="Arial" w:hAnsi="Arial" w:cs="Arial"/>
-          <w:color w:val="000000"/>
-        </w:rPr>
-        <w:t>ién contiene una sección de noticias que son tomadas de publicaciones de las Redes sociales del Hospital. Las tarjetas de noticias constan de un hipervínculo externo hacia la noticia en cuestión publicada en las redes sociales.</w:t>
+        <w:t>En la página principal la información que se utiliza es un extracto de la sección Institucional: Valores, Misión y objetivo. También contiene una sección de noticias que son tomadas de publicaciones de las Redes sociales del Hospital. Las tarjetas de noticias constan de un hipervínculo externo hacia la noticia en cuestión publicada en las redes sociales.</w:t>
       </w:r>
     </w:p>
     <w:p>
@@ -1307,14 +1221,7 @@
           <w:rFonts w:ascii="Arial" w:eastAsia="Arial" w:hAnsi="Arial" w:cs="Arial"/>
           <w:color w:val="000000"/>
         </w:rPr>
-        <w:t>En la Página Institucional s</w:t>
-      </w:r>
-      <w:r>
-        <w:rPr>
-          <w:rFonts w:ascii="Arial" w:eastAsia="Arial" w:hAnsi="Arial" w:cs="Arial"/>
-          <w:color w:val="000000"/>
-        </w:rPr>
-        <w:t>e ofrece información institucional sobre el Hospital en más detalle, cómo son los directivos, la misión, objetivos y los valores institucionales.</w:t>
+        <w:t>En la Página Institucional se ofrece información institucional sobre el Hospital en más detalle, cómo son los directivos, la misión, objetivos y los valores institucionales.</w:t>
       </w:r>
     </w:p>
     <w:p>
@@ -1337,14 +1244,7 @@
           <w:rFonts w:ascii="Arial" w:eastAsia="Arial" w:hAnsi="Arial" w:cs="Arial"/>
           <w:color w:val="000000"/>
         </w:rPr>
-        <w:t>En la página de Servicios se ofrece información sobre cada una de las especialidades y servicios que ofrece el</w:t>
-      </w:r>
-      <w:r>
-        <w:rPr>
-          <w:rFonts w:ascii="Arial" w:eastAsia="Arial" w:hAnsi="Arial" w:cs="Arial"/>
-          <w:color w:val="000000"/>
-        </w:rPr>
-        <w:t xml:space="preserve"> Hospital.</w:t>
+        <w:t>En la página de Servicios se ofrece información sobre cada una de las especialidades y servicios que ofrece el Hospital.</w:t>
       </w:r>
     </w:p>
     <w:p>
@@ -1431,14 +1331,7 @@
           <w:rFonts w:ascii="Arial" w:eastAsia="Arial" w:hAnsi="Arial" w:cs="Arial"/>
           <w:color w:val="000000"/>
         </w:rPr>
-        <w:t xml:space="preserve"> con enlaces de interés a información importante para el usuario (pacientes), enlaces de navegación, </w:t>
-      </w:r>
-      <w:r>
-        <w:rPr>
-          <w:rFonts w:ascii="Arial" w:eastAsia="Arial" w:hAnsi="Arial" w:cs="Arial"/>
-          <w:color w:val="000000"/>
-        </w:rPr>
-        <w:t>ac</w:t>
+        <w:t xml:space="preserve"> con enlaces de interés a información importante para el usuario (pacientes), enlaces de navegación, ac</w:t>
       </w:r>
       <w:r>
         <w:rPr>
@@ -1563,25 +1456,7 @@
         <w:rPr>
           <w:rFonts w:ascii="Arial" w:eastAsia="ArialMT" w:hAnsi="Arial" w:cs="Arial"/>
         </w:rPr>
-        <w:t>Equipo: Guzmán E</w:t>
-      </w:r>
-      <w:r>
-        <w:rPr>
-          <w:rFonts w:ascii="Arial" w:eastAsia="ArialMT" w:hAnsi="Arial" w:cs="Arial"/>
-        </w:rPr>
-        <w:t>z</w:t>
-      </w:r>
-      <w:r>
-        <w:rPr>
-          <w:rFonts w:ascii="Arial" w:eastAsia="ArialMT" w:hAnsi="Arial" w:cs="Arial"/>
-        </w:rPr>
-        <w:t>equiel, Díaz Blanco Katia, Ponce Dan</w:t>
-      </w:r>
-      <w:r>
-        <w:rPr>
-          <w:rFonts w:ascii="Arial" w:eastAsia="ArialMT" w:hAnsi="Arial" w:cs="Arial"/>
-        </w:rPr>
-        <w:t xml:space="preserve">iela, </w:t>
+        <w:t xml:space="preserve">Equipo: Guzmán Ezequiel, Díaz Blanco Katia, Ponce Daniela, </w:t>
       </w:r>
       <w:proofErr w:type="spellStart"/>
       <w:r>
@@ -1703,13 +1578,7 @@
         <w:rPr>
           <w:rFonts w:ascii="Arial" w:eastAsia="ArialMT" w:hAnsi="Arial" w:cs="Arial"/>
         </w:rPr>
-        <w:t>Diseño y planificación:</w:t>
-      </w:r>
-      <w:r>
-        <w:rPr>
-          <w:rFonts w:ascii="Arial" w:eastAsia="ArialMT" w:hAnsi="Arial" w:cs="Arial"/>
-        </w:rPr>
-        <w:t xml:space="preserve"> 2 semanas</w:t>
+        <w:t>Diseño y planificación: 2 semanas</w:t>
       </w:r>
     </w:p>
     <w:p>
@@ -1749,14 +1618,7 @@
           <w:rFonts w:ascii="Arial" w:eastAsia="ArialMT" w:hAnsi="Arial" w:cs="Arial"/>
           <w:color w:val="000000"/>
         </w:rPr>
-        <w:t>Creación de contenido:</w:t>
-      </w:r>
-      <w:r>
-        <w:rPr>
-          <w:rFonts w:ascii="Arial" w:eastAsia="ArialMT" w:hAnsi="Arial" w:cs="Arial"/>
-          <w:color w:val="000000"/>
-        </w:rPr>
-        <w:t xml:space="preserve"> 4 semanas</w:t>
+        <w:t>Creación de contenido: 4 semanas</w:t>
       </w:r>
     </w:p>
     <w:p>
@@ -1857,7 +1719,7 @@
         <w:r>
           <w:rPr>
             <w:rFonts w:ascii="Arial" w:eastAsia="Arial" w:hAnsi="Arial" w:cs="Arial"/>
-            <w:color w:val="0000FF"/>
+            <w:color w:val="0070C0"/>
             <w:u w:val="single"/>
           </w:rPr>
           <w:t>https://formsubmit.co/</w:t>
@@ -1903,10 +1765,41 @@
           <w:rPr>
             <w:rStyle w:val="Hipervnculo"/>
             <w:rFonts w:ascii="Arial" w:eastAsia="Arial" w:hAnsi="Arial" w:cs="Arial"/>
+            <w:color w:val="0070C0"/>
           </w:rPr>
           <w:t>https://randomuser.me/</w:t>
         </w:r>
       </w:hyperlink>
+      <w:r>
+        <w:rPr>
+          <w:rStyle w:val="Hipervnculo"/>
+          <w:rFonts w:ascii="Arial" w:eastAsia="Arial" w:hAnsi="Arial" w:cs="Arial"/>
+          <w:u w:val="none"/>
+        </w:rPr>
+        <w:t xml:space="preserve">  </w:t>
+      </w:r>
+      <w:r>
+        <w:rPr>
+          <w:rStyle w:val="Hipervnculo"/>
+          <w:rFonts w:ascii="Arial" w:eastAsia="Arial" w:hAnsi="Arial" w:cs="Arial"/>
+          <w:color w:val="auto"/>
+          <w:u w:val="none"/>
+        </w:rPr>
+        <w:t xml:space="preserve">en la sección institucional, para la carga de datos de personas </w:t>
+      </w:r>
+      <w:proofErr w:type="spellStart"/>
+      <w:r>
+        <w:rPr>
+          <w:rStyle w:val="Hipervnculo"/>
+          <w:rFonts w:ascii="Arial" w:eastAsia="Arial" w:hAnsi="Arial" w:cs="Arial"/>
+          <w:color w:val="auto"/>
+          <w:u w:val="none"/>
+        </w:rPr>
+        <w:t>random</w:t>
+      </w:r>
+      <w:bookmarkStart w:id="0" w:name="_GoBack"/>
+      <w:bookmarkEnd w:id="0"/>
+      <w:proofErr w:type="spellEnd"/>
     </w:p>
     <w:p>
       <w:pPr>
@@ -1959,6 +1852,7 @@
         <w:jc w:val="both"/>
         <w:rPr>
           <w:rFonts w:ascii="Arial" w:eastAsia="Arial" w:hAnsi="Arial" w:cs="Arial"/>
+          <w:color w:val="0070C0"/>
         </w:rPr>
       </w:pPr>
       <w:r>
@@ -1988,7 +1882,7 @@
         <w:r>
           <w:rPr>
             <w:rFonts w:ascii="Arial" w:eastAsia="Arial" w:hAnsi="Arial" w:cs="Arial"/>
-            <w:color w:val="1155CC"/>
+            <w:color w:val="0070C0"/>
             <w:u w:val="single"/>
           </w:rPr>
           <w:t>https://fontawesome.com/</w:t>
@@ -2359,8 +2253,6 @@
         </w:rPr>
         <w:t>Desarrollar una plataforma para sacar turnos.</w:t>
       </w:r>
-      <w:bookmarkStart w:id="0" w:name="_GoBack"/>
-      <w:bookmarkEnd w:id="0"/>
     </w:p>
     <w:p>
       <w:pPr>
@@ -2461,7 +2353,6 @@
               <w:rPr>
                 <w:rFonts w:ascii="Arial" w:eastAsia="Arial" w:hAnsi="Arial" w:cs="Arial"/>
                 <w:b/>
-                <w:color w:val="1F497D"/>
               </w:rPr>
               <w:t>Nombre y apellidos</w:t>
             </w:r>
@@ -2489,14 +2380,12 @@
               <w:ind w:left="0" w:hanging="2"/>
               <w:rPr>
                 <w:rFonts w:ascii="Arial" w:eastAsia="Times New Roman" w:hAnsi="Arial" w:cs="Arial"/>
-                <w:color w:val="1F497D"/>
               </w:rPr>
             </w:pPr>
             <w:r>
               <w:rPr>
                 <w:rFonts w:ascii="Arial" w:eastAsia="Arial" w:hAnsi="Arial" w:cs="Arial"/>
                 <w:b/>
-                <w:color w:val="1F497D"/>
               </w:rPr>
               <w:t>Email</w:t>
             </w:r>

</xml_diff>

<commit_message>
documentacion ultimo cambio ya fue
</commit_message>
<xml_diff>
--- a/documentacion proyecto final.docx
+++ b/documentacion proyecto final.docx
@@ -1797,8 +1797,6 @@
         </w:rPr>
         <w:t>random</w:t>
       </w:r>
-      <w:bookmarkStart w:id="0" w:name="_GoBack"/>
-      <w:bookmarkEnd w:id="0"/>
       <w:proofErr w:type="spellEnd"/>
     </w:p>
     <w:p>
@@ -2230,7 +2228,44 @@
           <w:rFonts w:ascii="Arial" w:eastAsia="Arial" w:hAnsi="Arial" w:cs="Arial"/>
           <w:color w:val="000000"/>
         </w:rPr>
-        <w:t>Agregar imágenes o un slider en la sección institucional.</w:t>
+        <w:t xml:space="preserve">Agregar imágenes o un slider en </w:t>
+      </w:r>
+      <w:r>
+        <w:rPr>
+          <w:rFonts w:ascii="Arial" w:eastAsia="Arial" w:hAnsi="Arial" w:cs="Arial"/>
+          <w:color w:val="000000"/>
+        </w:rPr>
+        <w:t>la sección I</w:t>
+      </w:r>
+      <w:r>
+        <w:rPr>
+          <w:rFonts w:ascii="Arial" w:eastAsia="Arial" w:hAnsi="Arial" w:cs="Arial"/>
+          <w:color w:val="000000"/>
+        </w:rPr>
+        <w:t>nstitucional.</w:t>
+      </w:r>
+    </w:p>
+    <w:p>
+      <w:pPr>
+        <w:pStyle w:val="Prrafodelista"/>
+        <w:numPr>
+          <w:ilvl w:val="0"/>
+          <w:numId w:val="15"/>
+        </w:numPr>
+        <w:spacing w:after="0" w:line="240" w:lineRule="auto"/>
+        <w:ind w:leftChars="0" w:firstLineChars="0"/>
+        <w:jc w:val="both"/>
+        <w:rPr>
+          <w:rFonts w:ascii="Arial" w:eastAsia="Arial" w:hAnsi="Arial" w:cs="Arial"/>
+          <w:color w:val="000000"/>
+        </w:rPr>
+      </w:pPr>
+      <w:r>
+        <w:rPr>
+          <w:rFonts w:ascii="Arial" w:eastAsia="Arial" w:hAnsi="Arial" w:cs="Arial"/>
+          <w:color w:val="000000"/>
+        </w:rPr>
+        <w:t>Agregar historia del Hospital en la sección Institucional</w:t>
       </w:r>
     </w:p>
     <w:p>
@@ -2253,6 +2288,8 @@
         </w:rPr>
         <w:t>Desarrollar una plataforma para sacar turnos.</w:t>
       </w:r>
+      <w:bookmarkStart w:id="0" w:name="_GoBack"/>
+      <w:bookmarkEnd w:id="0"/>
     </w:p>
     <w:p>
       <w:pPr>
@@ -2868,8 +2905,8 @@
   <w:abstractNum w:abstractNumId="0">
     <w:nsid w:val="09C73D47"/>
     <w:multiLevelType w:val="hybridMultilevel"/>
-    <w:tmpl w:val="13B694D4"/>
-    <w:lvl w:ilvl="0" w:tplc="0C0A0001">
+    <w:tmpl w:val="5CF81590"/>
+    <w:lvl w:ilvl="0" w:tplc="97260A68">
       <w:start w:val="1"/>
       <w:numFmt w:val="bullet"/>
       <w:lvlText w:val=""/>
@@ -2879,6 +2916,7 @@
       </w:pPr>
       <w:rPr>
         <w:rFonts w:ascii="Symbol" w:hAnsi="Symbol" w:hint="default"/>
+        <w:color w:val="auto"/>
       </w:rPr>
     </w:lvl>
     <w:lvl w:ilvl="1" w:tplc="0C0A0003" w:tentative="1">

</xml_diff>

<commit_message>
corregidos algunos aspectos en la documentacion
</commit_message>
<xml_diff>
--- a/documentacion proyecto final.docx
+++ b/documentacion proyecto final.docx
@@ -217,7 +217,43 @@
         <w:rPr>
           <w:rFonts w:ascii="Arial" w:eastAsia="ArialMT" w:hAnsi="Arial" w:cs="Arial"/>
         </w:rPr>
-        <w:t xml:space="preserve"> Creación de un sitio web informativo para el hospital, dirigido a todo público y cuyo primer objetivo es ofrecer la información necesaria y con ello mejorar la atención de los pacientes, el portal cuenta con noticias, información institucional, ubicación y medios de contacto a través de teléfono, email y formulario de contacto, información del hospital, como su historia y creación, cartilla de médicos, y los horarios de atención en cada especialidad. Está pensado para mejorar el intercambio entre el hospital y los pacientes de una manera más fluida y dinámica. </w:t>
+        <w:t xml:space="preserve"> Creación de un sitio web informativo para el hospital, dirigido a todo público y cuyo primer objetivo es ofrecer la información necesaria y con ello mejorar la atención </w:t>
+      </w:r>
+      <w:r>
+        <w:rPr>
+          <w:rFonts w:ascii="Arial" w:eastAsia="ArialMT" w:hAnsi="Arial" w:cs="Arial"/>
+        </w:rPr>
+        <w:t xml:space="preserve">y la accesibilidad </w:t>
+      </w:r>
+      <w:r>
+        <w:rPr>
+          <w:rFonts w:ascii="Arial" w:eastAsia="ArialMT" w:hAnsi="Arial" w:cs="Arial"/>
+        </w:rPr>
+        <w:t>de los pacientes, el portal cuenta con noticias, información institucional, ubicación y medios de contacto a través de teléfono, email y formulario de contacto, información del hospital, como</w:t>
+      </w:r>
+      <w:r>
+        <w:rPr>
+          <w:rFonts w:ascii="Arial" w:eastAsia="ArialMT" w:hAnsi="Arial" w:cs="Arial"/>
+        </w:rPr>
+        <w:t xml:space="preserve"> las autoridades</w:t>
+      </w:r>
+      <w:r>
+        <w:rPr>
+          <w:rFonts w:ascii="Arial" w:eastAsia="ArialMT" w:hAnsi="Arial" w:cs="Arial"/>
+        </w:rPr>
+        <w:t>, cartilla de médicos,</w:t>
+      </w:r>
+      <w:r>
+        <w:rPr>
+          <w:rFonts w:ascii="Arial" w:eastAsia="ArialMT" w:hAnsi="Arial" w:cs="Arial"/>
+        </w:rPr>
+        <w:t xml:space="preserve"> valores</w:t>
+      </w:r>
+      <w:r>
+        <w:rPr>
+          <w:rFonts w:ascii="Arial" w:eastAsia="ArialMT" w:hAnsi="Arial" w:cs="Arial"/>
+        </w:rPr>
+        <w:t xml:space="preserve"> y los horarios de atención en cada especialidad. Está pensado para mejorar el intercambio entre el hospital y los pacientes de una manera más fluida y dinámica. </w:t>
       </w:r>
     </w:p>
     <w:p>
@@ -1751,7 +1787,13 @@
         <w:rPr>
           <w:rFonts w:ascii="Arial" w:eastAsia="Arial" w:hAnsi="Arial" w:cs="Arial"/>
         </w:rPr>
-        <w:t>rendomuser</w:t>
+        <w:t>Ra</w:t>
+      </w:r>
+      <w:r>
+        <w:rPr>
+          <w:rFonts w:ascii="Arial" w:eastAsia="Arial" w:hAnsi="Arial" w:cs="Arial"/>
+        </w:rPr>
+        <w:t>ndomuser</w:t>
       </w:r>
       <w:proofErr w:type="spellEnd"/>
       <w:r>
@@ -2205,7 +2247,55 @@
           <w:rFonts w:ascii="Arial" w:eastAsia="Arial" w:hAnsi="Arial" w:cs="Arial"/>
           <w:color w:val="000000"/>
         </w:rPr>
-        <w:t>Agregar en la sección de contacto el teléfono y el email de contacto.</w:t>
+        <w:t xml:space="preserve">Agregar en la sección de contacto el teléfono y el email de </w:t>
+      </w:r>
+      <w:proofErr w:type="gramStart"/>
+      <w:r>
+        <w:rPr>
+          <w:rFonts w:ascii="Arial" w:eastAsia="Arial" w:hAnsi="Arial" w:cs="Arial"/>
+          <w:color w:val="000000"/>
+        </w:rPr>
+        <w:t>contacto</w:t>
+      </w:r>
+      <w:r>
+        <w:rPr>
+          <w:rFonts w:ascii="Arial" w:eastAsia="Arial" w:hAnsi="Arial" w:cs="Arial"/>
+          <w:color w:val="000000"/>
+        </w:rPr>
+        <w:t xml:space="preserve"> re</w:t>
+      </w:r>
+      <w:bookmarkStart w:id="0" w:name="_GoBack"/>
+      <w:bookmarkEnd w:id="0"/>
+      <w:r>
+        <w:rPr>
+          <w:rFonts w:ascii="Arial" w:eastAsia="Arial" w:hAnsi="Arial" w:cs="Arial"/>
+          <w:color w:val="000000"/>
+        </w:rPr>
+        <w:t>ales</w:t>
+      </w:r>
+      <w:proofErr w:type="gramEnd"/>
+      <w:r>
+        <w:rPr>
+          <w:rFonts w:ascii="Arial" w:eastAsia="Arial" w:hAnsi="Arial" w:cs="Arial"/>
+          <w:color w:val="000000"/>
+        </w:rPr>
+        <w:t xml:space="preserve">, así como en </w:t>
+      </w:r>
+      <w:proofErr w:type="spellStart"/>
+      <w:r>
+        <w:rPr>
+          <w:rFonts w:ascii="Arial" w:eastAsia="Arial" w:hAnsi="Arial" w:cs="Arial"/>
+          <w:color w:val="000000"/>
+        </w:rPr>
+        <w:t>footer</w:t>
+      </w:r>
+      <w:proofErr w:type="spellEnd"/>
+      <w:r>
+        <w:rPr>
+          <w:rFonts w:ascii="Arial" w:eastAsia="Arial" w:hAnsi="Arial" w:cs="Arial"/>
+          <w:color w:val="000000"/>
+        </w:rPr>
+        <w:t>.</w:t>
       </w:r>
     </w:p>
     <w:p>
@@ -2288,8 +2378,6 @@
         </w:rPr>
         <w:t>Desarrollar una plataforma para sacar turnos.</w:t>
       </w:r>
-      <w:bookmarkStart w:id="0" w:name="_GoBack"/>
-      <w:bookmarkEnd w:id="0"/>
     </w:p>
     <w:p>
       <w:pPr>
@@ -4952,7 +5040,6 @@
   <w:style w:type="character" w:default="1" w:styleId="Fuentedeprrafopredeter">
     <w:name w:val="Default Paragraph Font"/>
     <w:uiPriority w:val="1"/>
-    <w:semiHidden/>
     <w:unhideWhenUsed/>
   </w:style>
   <w:style w:type="table" w:default="1" w:styleId="Tablanormal">
@@ -5324,7 +5411,6 @@
   <w:style w:type="character" w:default="1" w:styleId="Fuentedeprrafopredeter">
     <w:name w:val="Default Paragraph Font"/>
     <w:uiPriority w:val="1"/>
-    <w:semiHidden/>
     <w:unhideWhenUsed/>
   </w:style>
   <w:style w:type="table" w:default="1" w:styleId="Tablanormal">

</xml_diff>